<commit_message>
Refinement of adaptability and update CV
</commit_message>
<xml_diff>
--- a/frontend-egupov-cv.docx
+++ b/frontend-egupov-cv.docx
@@ -229,7 +229,21 @@
                 <w:rFonts w:ascii="Arial" w:hAnsi="Arial" w:cs="Arial"/>
                 <w:lang w:val="en-US"/>
               </w:rPr>
-              <w:t xml:space="preserve">Passionate developer with over 3 years of experience. I am engaged in the creation of sites, admin panels, </w:t>
+              <w:t xml:space="preserve">Passionate developer with over </w:t>
+            </w:r>
+            <w:r>
+              <w:rPr>
+                <w:rFonts w:ascii="Arial" w:hAnsi="Arial" w:cs="Arial"/>
+                <w:lang w:val="en-US"/>
+              </w:rPr>
+              <w:t>4</w:t>
+            </w:r>
+            <w:r>
+              <w:rPr>
+                <w:rFonts w:ascii="Arial" w:hAnsi="Arial" w:cs="Arial"/>
+                <w:lang w:val="en-US"/>
+              </w:rPr>
+              <w:t xml:space="preserve"> years of experience. I am engaged in the creation of sites, admin panels, </w:t>
             </w:r>
             <w:proofErr w:type="gramStart"/>
             <w:r>
@@ -1297,13 +1311,18 @@
               </w:rPr>
               <w:t xml:space="preserve">/ </w:t>
             </w:r>
-            <w:r>
-              <w:rPr>
-                <w:rFonts w:ascii="Arial" w:hAnsi="Arial" w:cs="Arial"/>
-                <w:lang w:val="en-US"/>
-              </w:rPr>
-              <w:t>Project description</w:t>
-            </w:r>
+            <w:hyperlink r:id="rId9" w:history="1">
+              <w:r>
+                <w:rPr>
+                  <w:rStyle w:val="a5"/>
+                  <w:rFonts w:ascii="Arial" w:hAnsi="Arial" w:cs="Arial"/>
+                  <w:sz w:val="18"/>
+                  <w:szCs w:val="18"/>
+                  <w:lang w:val="en-US"/>
+                </w:rPr>
+                <w:t>Project description</w:t>
+              </w:r>
+            </w:hyperlink>
             <w:r>
               <w:rPr>
                 <w:lang w:val="en-US"/>
@@ -1325,7 +1344,7 @@
                 <w:lang w:val="en-US" w:eastAsia="ru-RU"/>
               </w:rPr>
             </w:pPr>
-            <w:hyperlink r:id="rId9" w:history="1">
+            <w:hyperlink r:id="rId10" w:history="1">
               <w:r>
                 <w:rPr>
                   <w:rStyle w:val="a5"/>
@@ -1493,27 +1512,18 @@
               </w:rPr>
               <w:t xml:space="preserve">/ </w:t>
             </w:r>
-            <w:r>
-              <w:rPr>
-                <w:rFonts w:ascii="Arial" w:hAnsi="Arial" w:cs="Arial"/>
-                <w:lang w:val="en-US"/>
-              </w:rPr>
-              <w:t>Project</w:t>
-            </w:r>
-            <w:r>
-              <w:rPr>
-                <w:rFonts w:ascii="Arial" w:hAnsi="Arial" w:cs="Arial"/>
-                <w:lang w:val="en-US"/>
-              </w:rPr>
-              <w:t xml:space="preserve"> </w:t>
-            </w:r>
-            <w:r>
-              <w:rPr>
-                <w:rFonts w:ascii="Arial" w:hAnsi="Arial" w:cs="Arial"/>
-                <w:lang w:val="en-US"/>
-              </w:rPr>
-              <w:t>description</w:t>
-            </w:r>
+            <w:hyperlink r:id="rId11" w:history="1">
+              <w:r>
+                <w:rPr>
+                  <w:rStyle w:val="a5"/>
+                  <w:rFonts w:ascii="Arial" w:hAnsi="Arial" w:cs="Arial"/>
+                  <w:sz w:val="18"/>
+                  <w:szCs w:val="18"/>
+                  <w:lang w:val="en-US"/>
+                </w:rPr>
+                <w:t>Project description</w:t>
+              </w:r>
+            </w:hyperlink>
             <w:r>
               <w:rPr>
                 <w:rFonts w:ascii="Arial" w:hAnsi="Arial" w:cs="Arial"/>
@@ -1536,7 +1546,7 @@
                 <w:lang w:val="en-US" w:eastAsia="ru-RU"/>
               </w:rPr>
             </w:pPr>
-            <w:hyperlink r:id="rId10" w:history="1">
+            <w:hyperlink r:id="rId12" w:history="1">
               <w:proofErr w:type="spellStart"/>
               <w:r>
                 <w:rPr>
@@ -1649,13 +1659,18 @@
               </w:rPr>
               <w:t xml:space="preserve">/ </w:t>
             </w:r>
-            <w:r>
-              <w:rPr>
-                <w:rFonts w:ascii="Arial" w:hAnsi="Arial" w:cs="Arial"/>
-                <w:lang w:val="en-US"/>
-              </w:rPr>
-              <w:t>Project description</w:t>
-            </w:r>
+            <w:hyperlink r:id="rId13" w:history="1">
+              <w:r>
+                <w:rPr>
+                  <w:rStyle w:val="a5"/>
+                  <w:rFonts w:ascii="Arial" w:hAnsi="Arial" w:cs="Arial"/>
+                  <w:sz w:val="18"/>
+                  <w:szCs w:val="18"/>
+                  <w:lang w:val="en-US"/>
+                </w:rPr>
+                <w:t>Project description</w:t>
+              </w:r>
+            </w:hyperlink>
           </w:p>
         </w:tc>
       </w:tr>
@@ -1719,7 +1734,7 @@
                 <w:lang w:val="en-US"/>
               </w:rPr>
             </w:pPr>
-            <w:hyperlink r:id="rId11" w:history="1">
+            <w:hyperlink r:id="rId14" w:history="1">
               <w:r>
                 <w:rPr>
                   <w:rStyle w:val="a5"/>
@@ -1870,13 +1885,18 @@
               </w:rPr>
               <w:t xml:space="preserve">/ </w:t>
             </w:r>
-            <w:r>
-              <w:rPr>
-                <w:rFonts w:ascii="Arial" w:hAnsi="Arial" w:cs="Arial"/>
-                <w:lang w:val="en-US"/>
-              </w:rPr>
-              <w:t>Project description</w:t>
-            </w:r>
+            <w:hyperlink r:id="rId15" w:history="1">
+              <w:r>
+                <w:rPr>
+                  <w:rStyle w:val="a5"/>
+                  <w:rFonts w:ascii="Arial" w:hAnsi="Arial" w:cs="Arial"/>
+                  <w:sz w:val="18"/>
+                  <w:szCs w:val="18"/>
+                  <w:lang w:val="en-US"/>
+                </w:rPr>
+                <w:t>Project description</w:t>
+              </w:r>
+            </w:hyperlink>
             <w:r>
               <w:rPr>
                 <w:lang w:val="en-US"/>
@@ -1898,7 +1918,7 @@
                 <w:lang w:val="en-US"/>
               </w:rPr>
             </w:pPr>
-            <w:hyperlink r:id="rId12" w:history="1">
+            <w:hyperlink r:id="rId16" w:history="1">
               <w:proofErr w:type="spellStart"/>
               <w:r>
                 <w:rPr>
@@ -2081,13 +2101,18 @@
               </w:rPr>
               <w:t xml:space="preserve">/ </w:t>
             </w:r>
-            <w:r>
-              <w:rPr>
-                <w:rFonts w:ascii="Arial" w:hAnsi="Arial" w:cs="Arial"/>
-                <w:lang w:val="en-US"/>
-              </w:rPr>
-              <w:t>Project description</w:t>
-            </w:r>
+            <w:hyperlink r:id="rId17" w:history="1">
+              <w:r>
+                <w:rPr>
+                  <w:rStyle w:val="a5"/>
+                  <w:rFonts w:ascii="Arial" w:hAnsi="Arial" w:cs="Arial"/>
+                  <w:sz w:val="18"/>
+                  <w:szCs w:val="18"/>
+                  <w:lang w:val="en-US"/>
+                </w:rPr>
+                <w:t>Project description</w:t>
+              </w:r>
+            </w:hyperlink>
             <w:r>
               <w:rPr>
                 <w:rFonts w:ascii="Arial" w:hAnsi="Arial" w:cs="Arial"/>
@@ -2095,7 +2120,7 @@
               </w:rPr>
               <w:br/>
             </w:r>
-            <w:hyperlink r:id="rId13" w:history="1"/>
+            <w:hyperlink r:id="rId18" w:history="1"/>
           </w:p>
           <w:p>
             <w:pPr>
@@ -2134,7 +2159,7 @@
                 <w:lang w:val="en-US" w:eastAsia="ru-RU"/>
               </w:rPr>
             </w:pPr>
-            <w:hyperlink r:id="rId14" w:history="1">
+            <w:hyperlink r:id="rId19" w:history="1">
               <w:r>
                 <w:rPr>
                   <w:rStyle w:val="a5"/>
@@ -2191,6 +2216,36 @@
               </w:rPr>
               <w:t>Vue.js, HTML5 Video, Canvas, Web Share API</w:t>
             </w:r>
+            <w:r>
+              <w:rPr>
+                <w:rFonts w:ascii="Arial" w:eastAsia="Times New Roman" w:hAnsi="Arial" w:cs="Arial"/>
+                <w:color w:val="808080" w:themeColor="background1" w:themeShade="80"/>
+                <w:sz w:val="18"/>
+                <w:szCs w:val="20"/>
+                <w:lang w:val="en-US" w:eastAsia="ru-RU"/>
+              </w:rPr>
+              <w:t xml:space="preserve"> </w:t>
+            </w:r>
+            <w:r>
+              <w:rPr>
+                <w:rFonts w:ascii="Arial" w:eastAsia="Times New Roman" w:hAnsi="Arial" w:cs="Arial"/>
+                <w:szCs w:val="24"/>
+                <w:lang w:val="en-US" w:eastAsia="ru-RU"/>
+              </w:rPr>
+              <w:t xml:space="preserve">/ </w:t>
+            </w:r>
+            <w:hyperlink r:id="rId20" w:history="1">
+              <w:r>
+                <w:rPr>
+                  <w:rStyle w:val="a5"/>
+                  <w:rFonts w:ascii="Arial" w:hAnsi="Arial" w:cs="Arial"/>
+                  <w:sz w:val="18"/>
+                  <w:szCs w:val="18"/>
+                  <w:lang w:val="en-US"/>
+                </w:rPr>
+                <w:t>Project description</w:t>
+              </w:r>
+            </w:hyperlink>
           </w:p>
           <w:p>
             <w:pPr>
@@ -2211,21 +2266,7 @@
                 <w:rFonts w:ascii="Arial" w:hAnsi="Arial" w:cs="Arial"/>
                 <w:lang w:val="en-US" w:eastAsia="ru-RU"/>
               </w:rPr>
-              <w:t>Poll wid</w:t>
-            </w:r>
-            <w:r>
-              <w:rPr>
-                <w:rFonts w:ascii="Arial" w:hAnsi="Arial" w:cs="Arial"/>
-                <w:lang w:val="en-US" w:eastAsia="ru-RU"/>
-              </w:rPr>
-              <w:t>g</w:t>
-            </w:r>
-            <w:r>
-              <w:rPr>
-                <w:rFonts w:ascii="Arial" w:hAnsi="Arial" w:cs="Arial"/>
-                <w:lang w:val="en-US" w:eastAsia="ru-RU"/>
-              </w:rPr>
-              <w:t>et</w:t>
+              <w:t>Poll widget</w:t>
             </w:r>
             <w:r>
               <w:rPr>
@@ -2234,7 +2275,7 @@
               </w:rPr>
               <w:t xml:space="preserve"> (</w:t>
             </w:r>
-            <w:hyperlink r:id="rId15" w:history="1">
+            <w:hyperlink r:id="rId21" w:history="1">
               <w:r>
                 <w:rPr>
                   <w:rStyle w:val="a5"/>
@@ -2337,14 +2378,7 @@
                 <w:rFonts w:ascii="Arial" w:hAnsi="Arial" w:cs="Arial"/>
                 <w:lang w:val="en-US" w:eastAsia="ru-RU"/>
               </w:rPr>
-              <w:t>Widget wheel of fortune</w:t>
-            </w:r>
-            <w:r>
-              <w:rPr>
-                <w:rFonts w:ascii="Arial" w:hAnsi="Arial" w:cs="Arial"/>
-                <w:lang w:val="en-US" w:eastAsia="ru-RU"/>
-              </w:rPr>
-              <w:t xml:space="preserve"> </w:t>
+              <w:t xml:space="preserve">Widget wheel of fortune </w:t>
             </w:r>
             <w:r>
               <w:rPr>
@@ -2441,7 +2475,7 @@
               </w:rPr>
               <w:t xml:space="preserve"> (</w:t>
             </w:r>
-            <w:hyperlink r:id="rId16" w:history="1">
+            <w:hyperlink r:id="rId22" w:history="1">
               <w:r>
                 <w:rPr>
                   <w:rStyle w:val="a5"/>
@@ -2495,7 +2529,7 @@
                 <w:lang w:val="en-US"/>
               </w:rPr>
             </w:pPr>
-            <w:hyperlink r:id="rId17" w:history="1">
+            <w:hyperlink r:id="rId23" w:history="1">
               <w:r>
                 <w:rPr>
                   <w:rStyle w:val="a5"/>
@@ -2683,7 +2717,7 @@
                 <w:lang w:val="en-US"/>
               </w:rPr>
             </w:pPr>
-            <w:hyperlink r:id="rId18" w:history="1">
+            <w:hyperlink r:id="rId24" w:history="1">
               <w:proofErr w:type="spellStart"/>
               <w:r>
                 <w:rPr>
@@ -2858,13 +2892,18 @@
               </w:rPr>
               <w:t xml:space="preserve">/ </w:t>
             </w:r>
-            <w:r>
-              <w:rPr>
-                <w:rFonts w:ascii="Arial" w:hAnsi="Arial" w:cs="Arial"/>
-                <w:lang w:val="en-US"/>
-              </w:rPr>
-              <w:t>Project description</w:t>
-            </w:r>
+            <w:hyperlink r:id="rId25" w:history="1">
+              <w:r>
+                <w:rPr>
+                  <w:rStyle w:val="a5"/>
+                  <w:rFonts w:ascii="Arial" w:hAnsi="Arial" w:cs="Arial"/>
+                  <w:sz w:val="18"/>
+                  <w:szCs w:val="18"/>
+                  <w:lang w:val="en-US"/>
+                </w:rPr>
+                <w:t>Project description</w:t>
+              </w:r>
+            </w:hyperlink>
           </w:p>
           <w:p>
             <w:pPr>
@@ -2880,7 +2919,7 @@
                 <w:lang w:val="en-US"/>
               </w:rPr>
             </w:pPr>
-            <w:hyperlink r:id="rId19" w:history="1">
+            <w:hyperlink r:id="rId26" w:history="1">
               <w:r>
                 <w:rPr>
                   <w:rStyle w:val="a5"/>
@@ -3005,13 +3044,18 @@
               </w:rPr>
               <w:t xml:space="preserve">/ </w:t>
             </w:r>
-            <w:r>
-              <w:rPr>
-                <w:rFonts w:ascii="Arial" w:hAnsi="Arial" w:cs="Arial"/>
-                <w:lang w:val="en-US"/>
-              </w:rPr>
-              <w:t>Project description</w:t>
-            </w:r>
+            <w:hyperlink r:id="rId27" w:history="1">
+              <w:r>
+                <w:rPr>
+                  <w:rStyle w:val="a5"/>
+                  <w:rFonts w:ascii="Arial" w:hAnsi="Arial" w:cs="Arial"/>
+                  <w:sz w:val="18"/>
+                  <w:szCs w:val="18"/>
+                  <w:lang w:val="en-US"/>
+                </w:rPr>
+                <w:t>Project description</w:t>
+              </w:r>
+            </w:hyperlink>
           </w:p>
           <w:p>
             <w:pPr>
@@ -3027,7 +3071,7 @@
                 <w:lang w:val="en-US"/>
               </w:rPr>
             </w:pPr>
-            <w:hyperlink r:id="rId20" w:history="1">
+            <w:hyperlink r:id="rId28" w:history="1">
               <w:r>
                 <w:rPr>
                   <w:rStyle w:val="a5"/>
@@ -3158,13 +3202,18 @@
               </w:rPr>
               <w:t xml:space="preserve">/ </w:t>
             </w:r>
-            <w:r>
-              <w:rPr>
-                <w:rFonts w:ascii="Arial" w:hAnsi="Arial" w:cs="Arial"/>
-                <w:lang w:val="en-US"/>
-              </w:rPr>
-              <w:t>Project description</w:t>
-            </w:r>
+            <w:hyperlink r:id="rId29" w:history="1">
+              <w:r>
+                <w:rPr>
+                  <w:rStyle w:val="a5"/>
+                  <w:rFonts w:ascii="Arial" w:hAnsi="Arial" w:cs="Arial"/>
+                  <w:sz w:val="18"/>
+                  <w:szCs w:val="18"/>
+                  <w:lang w:val="en-US"/>
+                </w:rPr>
+                <w:t>Project description</w:t>
+              </w:r>
+            </w:hyperlink>
           </w:p>
           <w:p>
             <w:pPr>
@@ -3180,7 +3229,7 @@
                 <w:lang w:val="en-US"/>
               </w:rPr>
             </w:pPr>
-            <w:hyperlink r:id="rId21" w:history="1">
+            <w:hyperlink r:id="rId30" w:history="1">
               <w:r>
                 <w:rPr>
                   <w:rStyle w:val="a5"/>
@@ -3298,30 +3347,7 @@
                 <w:szCs w:val="20"/>
                 <w:lang w:val="en-US" w:eastAsia="ru-RU"/>
               </w:rPr>
-              <w:t xml:space="preserve"> module development </w:t>
-            </w:r>
-            <w:r>
-              <w:rPr>
-                <w:rFonts w:ascii="Arial" w:eastAsia="Times New Roman" w:hAnsi="Arial" w:cs="Arial"/>
-                <w:szCs w:val="24"/>
-                <w:lang w:val="en-US" w:eastAsia="ru-RU"/>
-              </w:rPr>
-              <w:t>/</w:t>
-            </w:r>
-            <w:r>
-              <w:rPr>
-                <w:rFonts w:ascii="Arial" w:eastAsia="Times New Roman" w:hAnsi="Arial" w:cs="Arial"/>
-                <w:szCs w:val="24"/>
-                <w:lang w:val="en-US" w:eastAsia="ru-RU"/>
-              </w:rPr>
-              <w:t xml:space="preserve"> </w:t>
-            </w:r>
-            <w:r>
-              <w:rPr>
-                <w:rFonts w:ascii="Arial" w:hAnsi="Arial" w:cs="Arial"/>
-                <w:lang w:val="en-US"/>
-              </w:rPr>
-              <w:t>Project description</w:t>
+              <w:t xml:space="preserve"> module development</w:t>
             </w:r>
           </w:p>
           <w:p>
@@ -3339,7 +3365,7 @@
                 <w:lang w:val="en-US" w:eastAsia="ru-RU"/>
               </w:rPr>
             </w:pPr>
-            <w:hyperlink r:id="rId22" w:history="1">
+            <w:hyperlink r:id="rId31" w:history="1">
               <w:r>
                 <w:rPr>
                   <w:rStyle w:val="a5"/>
@@ -3426,22 +3452,7 @@
                 <w:szCs w:val="20"/>
                 <w:lang w:val="en-US" w:eastAsia="ru-RU"/>
               </w:rPr>
-              <w:t xml:space="preserve">, jQuery </w:t>
-            </w:r>
-            <w:r>
-              <w:rPr>
-                <w:rFonts w:ascii="Arial" w:eastAsia="Times New Roman" w:hAnsi="Arial" w:cs="Arial"/>
-                <w:szCs w:val="24"/>
-                <w:lang w:val="en-US" w:eastAsia="ru-RU"/>
-              </w:rPr>
-              <w:t xml:space="preserve">/ </w:t>
-            </w:r>
-            <w:r>
-              <w:rPr>
-                <w:rFonts w:ascii="Arial" w:hAnsi="Arial" w:cs="Arial"/>
-                <w:lang w:val="en-US"/>
-              </w:rPr>
-              <w:t>Project description</w:t>
+              <w:t>, jQuery</w:t>
             </w:r>
           </w:p>
           <w:p>
@@ -3459,7 +3470,7 @@
                 <w:lang w:val="en-US" w:eastAsia="ru-RU"/>
               </w:rPr>
             </w:pPr>
-            <w:hyperlink r:id="rId23" w:history="1">
+            <w:hyperlink r:id="rId32" w:history="1">
               <w:r>
                 <w:rPr>
                   <w:rStyle w:val="a5"/>
@@ -3565,22 +3576,7 @@
                 <w:szCs w:val="20"/>
                 <w:lang w:val="en-US" w:eastAsia="ru-RU"/>
               </w:rPr>
-              <w:t xml:space="preserve">, jQuery </w:t>
-            </w:r>
-            <w:r>
-              <w:rPr>
-                <w:rFonts w:ascii="Arial" w:eastAsia="Times New Roman" w:hAnsi="Arial" w:cs="Arial"/>
-                <w:szCs w:val="24"/>
-                <w:lang w:val="en-US" w:eastAsia="ru-RU"/>
-              </w:rPr>
-              <w:t xml:space="preserve">/ </w:t>
-            </w:r>
-            <w:r>
-              <w:rPr>
-                <w:rFonts w:ascii="Arial" w:hAnsi="Arial" w:cs="Arial"/>
-                <w:lang w:val="en-US"/>
-              </w:rPr>
-              <w:t>Project description</w:t>
+              <w:t>, jQuery</w:t>
             </w:r>
           </w:p>
           <w:p>
@@ -3596,7 +3592,7 @@
                 <w:lang w:val="en-US" w:eastAsia="ru-RU"/>
               </w:rPr>
             </w:pPr>
-            <w:hyperlink r:id="rId24" w:history="1">
+            <w:hyperlink r:id="rId33" w:history="1">
               <w:r>
                 <w:rPr>
                   <w:rStyle w:val="a5"/>
@@ -3708,8 +3704,9 @@
                 <w:szCs w:val="20"/>
                 <w:lang w:val="en-US" w:eastAsia="ru-RU"/>
               </w:rPr>
-              <w:t>, jQuery</w:t>
-            </w:r>
+              <w:t xml:space="preserve">, jQuery, </w:t>
+            </w:r>
+            <w:proofErr w:type="spellStart"/>
             <w:r>
               <w:rPr>
                 <w:rFonts w:ascii="Arial" w:eastAsia="Times New Roman" w:hAnsi="Arial" w:cs="Arial"/>
@@ -3718,45 +3715,9 @@
                 <w:szCs w:val="20"/>
                 <w:lang w:val="en-US" w:eastAsia="ru-RU"/>
               </w:rPr>
-              <w:t xml:space="preserve">, </w:t>
-            </w:r>
-            <w:proofErr w:type="spellStart"/>
-            <w:r>
-              <w:rPr>
-                <w:rFonts w:ascii="Arial" w:eastAsia="Times New Roman" w:hAnsi="Arial" w:cs="Arial"/>
-                <w:color w:val="808080" w:themeColor="background1" w:themeShade="80"/>
-                <w:sz w:val="18"/>
-                <w:szCs w:val="20"/>
-                <w:lang w:val="en-US" w:eastAsia="ru-RU"/>
-              </w:rPr>
               <w:t>Modx</w:t>
             </w:r>
             <w:proofErr w:type="spellEnd"/>
-            <w:r>
-              <w:rPr>
-                <w:rFonts w:ascii="Arial" w:hAnsi="Arial" w:cs="Arial"/>
-                <w:i/>
-                <w:iCs/>
-                <w:color w:val="808080" w:themeColor="background1" w:themeShade="80"/>
-                <w:lang w:val="en-US" w:eastAsia="ru-RU"/>
-              </w:rPr>
-              <w:t xml:space="preserve"> </w:t>
-            </w:r>
-            <w:r>
-              <w:rPr>
-                <w:rFonts w:ascii="Arial" w:eastAsia="Times New Roman" w:hAnsi="Arial" w:cs="Arial"/>
-                <w:szCs w:val="24"/>
-                <w:lang w:val="en-US" w:eastAsia="ru-RU"/>
-              </w:rPr>
-              <w:t xml:space="preserve">/ </w:t>
-            </w:r>
-            <w:r>
-              <w:rPr>
-                <w:rFonts w:ascii="Arial" w:hAnsi="Arial" w:cs="Arial"/>
-                <w:lang w:val="en-US"/>
-              </w:rPr>
-              <w:t>Project description</w:t>
-            </w:r>
           </w:p>
           <w:p>
             <w:pPr>
@@ -3770,7 +3731,7 @@
                 <w:lang w:val="en-US"/>
               </w:rPr>
             </w:pPr>
-            <w:hyperlink r:id="rId25" w:history="1">
+            <w:hyperlink r:id="rId34" w:history="1">
               <w:r>
                 <w:rPr>
                   <w:rStyle w:val="a5"/>
@@ -3894,32 +3855,6 @@
               <w:t>Modx</w:t>
             </w:r>
             <w:proofErr w:type="spellEnd"/>
-            <w:r>
-              <w:rPr>
-                <w:rFonts w:ascii="Arial" w:eastAsia="Times New Roman" w:hAnsi="Arial" w:cs="Arial"/>
-                <w:i/>
-                <w:iCs/>
-                <w:color w:val="808080" w:themeColor="background1" w:themeShade="80"/>
-                <w:szCs w:val="24"/>
-                <w:lang w:val="en-US" w:eastAsia="ru-RU"/>
-              </w:rPr>
-              <w:t xml:space="preserve"> </w:t>
-            </w:r>
-            <w:r>
-              <w:rPr>
-                <w:rFonts w:ascii="Arial" w:eastAsia="Times New Roman" w:hAnsi="Arial" w:cs="Arial"/>
-                <w:szCs w:val="24"/>
-                <w:lang w:val="en-US" w:eastAsia="ru-RU"/>
-              </w:rPr>
-              <w:t xml:space="preserve">/ </w:t>
-            </w:r>
-            <w:r>
-              <w:rPr>
-                <w:rFonts w:ascii="Arial" w:hAnsi="Arial" w:cs="Arial"/>
-                <w:lang w:val="en-US"/>
-              </w:rPr>
-              <w:t>Project description</w:t>
-            </w:r>
           </w:p>
           <w:p>
             <w:pPr>
@@ -3933,7 +3868,7 @@
                 <w:lang w:val="en-US"/>
               </w:rPr>
             </w:pPr>
-            <w:hyperlink r:id="rId26" w:history="1">
+            <w:hyperlink r:id="rId35" w:history="1">
               <w:r>
                 <w:rPr>
                   <w:rStyle w:val="a5"/>
@@ -3973,8 +3908,9 @@
                 <w:szCs w:val="20"/>
                 <w:lang w:val="en-US" w:eastAsia="ru-RU"/>
               </w:rPr>
-              <w:t>Html layout</w:t>
-            </w:r>
+              <w:t xml:space="preserve">Html layout: </w:t>
+            </w:r>
+            <w:proofErr w:type="spellStart"/>
             <w:r>
               <w:rPr>
                 <w:rFonts w:ascii="Arial" w:eastAsia="Times New Roman" w:hAnsi="Arial" w:cs="Arial"/>
@@ -3983,9 +3919,9 @@
                 <w:szCs w:val="20"/>
                 <w:lang w:val="en-US" w:eastAsia="ru-RU"/>
               </w:rPr>
-              <w:t xml:space="preserve">: </w:t>
-            </w:r>
-            <w:proofErr w:type="spellStart"/>
+              <w:t>css</w:t>
+            </w:r>
+            <w:proofErr w:type="spellEnd"/>
             <w:r>
               <w:rPr>
                 <w:rFonts w:ascii="Arial" w:eastAsia="Times New Roman" w:hAnsi="Arial" w:cs="Arial"/>
@@ -3994,43 +3930,7 @@
                 <w:szCs w:val="20"/>
                 <w:lang w:val="en-US" w:eastAsia="ru-RU"/>
               </w:rPr>
-              <w:t>css</w:t>
-            </w:r>
-            <w:proofErr w:type="spellEnd"/>
-            <w:r>
-              <w:rPr>
-                <w:rFonts w:ascii="Arial" w:eastAsia="Times New Roman" w:hAnsi="Arial" w:cs="Arial"/>
-                <w:color w:val="808080" w:themeColor="background1" w:themeShade="80"/>
-                <w:sz w:val="18"/>
-                <w:szCs w:val="20"/>
-                <w:lang w:val="en-US" w:eastAsia="ru-RU"/>
-              </w:rPr>
               <w:t>, jQuery</w:t>
-            </w:r>
-            <w:r>
-              <w:rPr>
-                <w:rFonts w:ascii="Arial" w:hAnsi="Arial" w:cs="Arial"/>
-                <w:i/>
-                <w:iCs/>
-                <w:color w:val="808080" w:themeColor="background1" w:themeShade="80"/>
-                <w:lang w:val="en-US" w:eastAsia="ru-RU"/>
-              </w:rPr>
-              <w:t xml:space="preserve"> </w:t>
-            </w:r>
-            <w:r>
-              <w:rPr>
-                <w:rFonts w:ascii="Arial" w:eastAsia="Times New Roman" w:hAnsi="Arial" w:cs="Arial"/>
-                <w:szCs w:val="24"/>
-                <w:lang w:val="en-US" w:eastAsia="ru-RU"/>
-              </w:rPr>
-              <w:t xml:space="preserve">/ </w:t>
-            </w:r>
-            <w:r>
-              <w:rPr>
-                <w:rFonts w:ascii="Arial" w:hAnsi="Arial" w:cs="Arial"/>
-                <w:lang w:val="en-US"/>
-              </w:rPr>
-              <w:t>Project description</w:t>
             </w:r>
           </w:p>
         </w:tc>
@@ -4195,7 +4095,7 @@
               </w:rPr>
               <w:br/>
             </w:r>
-            <w:hyperlink r:id="rId27" w:history="1">
+            <w:hyperlink r:id="rId36" w:history="1">
               <w:r>
                 <w:rPr>
                   <w:rStyle w:val="a5"/>
@@ -4266,7 +4166,7 @@
               </w:rPr>
               <w:br/>
             </w:r>
-            <w:hyperlink r:id="rId28" w:history="1">
+            <w:hyperlink r:id="rId37" w:history="1">
               <w:r>
                 <w:rPr>
                   <w:rStyle w:val="a5"/>

</xml_diff>